<commit_message>
Update to Facebook Uats
</commit_message>
<xml_diff>
--- a/Facebook UATs.docx
+++ b/Facebook UATs.docx
@@ -742,7 +742,16 @@
               <w:pStyle w:val="RowHeadings"/>
               <w:spacing w:before="80" w:after="80"/>
               <w:jc w:val="center"/>
-            </w:pPr>
+              <w:rPr>
+                <w:color w:val="76923C" w:themeColor="accent3" w:themeShade="BF"/>
+              </w:rPr>
+            </w:pPr>
+            <w:r>
+              <w:rPr>
+                <w:color w:val="76923C" w:themeColor="accent3" w:themeShade="BF"/>
+              </w:rPr>
+              <w:t>P</w:t>
+            </w:r>
           </w:p>
         </w:tc>
         <w:tc>
@@ -843,7 +852,16 @@
               <w:pStyle w:val="RowHeadings"/>
               <w:spacing w:before="80" w:after="80"/>
               <w:jc w:val="center"/>
-            </w:pPr>
+              <w:rPr>
+                <w:color w:val="76923C" w:themeColor="accent3" w:themeShade="BF"/>
+              </w:rPr>
+            </w:pPr>
+            <w:r>
+              <w:rPr>
+                <w:color w:val="76923C" w:themeColor="accent3" w:themeShade="BF"/>
+              </w:rPr>
+              <w:t>P</w:t>
+            </w:r>
           </w:p>
         </w:tc>
         <w:tc>
@@ -944,6 +962,9 @@
               <w:pStyle w:val="RowHeadings"/>
               <w:spacing w:before="80" w:after="80"/>
               <w:jc w:val="center"/>
+              <w:rPr>
+                <w:color w:val="76923C" w:themeColor="accent3" w:themeShade="BF"/>
+              </w:rPr>
             </w:pPr>
           </w:p>
         </w:tc>
@@ -1045,6 +1066,9 @@
               <w:pStyle w:val="RowHeadings"/>
               <w:spacing w:before="80" w:after="80"/>
               <w:jc w:val="center"/>
+              <w:rPr>
+                <w:color w:val="76923C" w:themeColor="accent3" w:themeShade="BF"/>
+              </w:rPr>
             </w:pPr>
           </w:p>
         </w:tc>
@@ -1084,6 +1108,59 @@
           <w:color w:val="0000FF"/>
         </w:rPr>
       </w:pPr>
+      <w:r>
+        <w:rPr>
+          <w:noProof/>
+        </w:rPr>
+        <w:lastRenderedPageBreak/>
+        <w:pict>
+          <v:shapetype id="_x0000_t75" coordsize="21600,21600" o:spt="75" o:preferrelative="t" path="m@4@5l@4@11@9@11@9@5xe" filled="f" stroked="f">
+            <v:stroke joinstyle="miter"/>
+            <v:formulas>
+              <v:f eqn="if lineDrawn pixelLineWidth 0"/>
+              <v:f eqn="sum @0 1 0"/>
+              <v:f eqn="sum 0 0 @1"/>
+              <v:f eqn="prod @2 1 2"/>
+              <v:f eqn="prod @3 21600 pixelWidth"/>
+              <v:f eqn="prod @3 21600 pixelHeight"/>
+              <v:f eqn="sum @0 0 1"/>
+              <v:f eqn="prod @6 1 2"/>
+              <v:f eqn="prod @7 21600 pixelWidth"/>
+              <v:f eqn="sum @8 21600 0"/>
+              <v:f eqn="prod @7 21600 pixelHeight"/>
+              <v:f eqn="sum @10 21600 0"/>
+            </v:formulas>
+            <v:path o:extrusionok="f" gradientshapeok="t" o:connecttype="rect"/>
+            <o:lock v:ext="edit" aspectratio="t"/>
+          </v:shapetype>
+          <v:shape id="_x0000_s1026" type="#_x0000_t75" style="position:absolute;margin-left:0;margin-top:-.1pt;width:154.5pt;height:297.1pt;z-index:251659264;mso-position-horizontal-relative:margin;mso-position-vertical-relative:margin">
+            <v:imagedata r:id="rId7" o:title="2018-08-29_16-50-28"/>
+            <w10:wrap type="square" anchorx="margin" anchory="margin"/>
+          </v:shape>
+        </w:pict>
+      </w:r>
+      <w:r>
+        <w:rPr>
+          <w:noProof/>
+        </w:rPr>
+        <w:pict>
+          <v:shape id="_x0000_s1028" type="#_x0000_t75" style="position:absolute;margin-left:0;margin-top:0;width:151.5pt;height:297pt;z-index:251663360;mso-position-horizontal:center;mso-position-horizontal-relative:margin;mso-position-vertical:top;mso-position-vertical-relative:margin">
+            <v:imagedata r:id="rId8" o:title="2018-08-29_16-51-25"/>
+            <w10:wrap type="square" anchorx="margin" anchory="margin"/>
+          </v:shape>
+        </w:pict>
+      </w:r>
+      <w:r>
+        <w:rPr>
+          <w:noProof/>
+        </w:rPr>
+        <w:pict>
+          <v:shape id="_x0000_s1027" type="#_x0000_t75" style="position:absolute;margin-left:101.8pt;margin-top:0;width:153pt;height:293.25pt;z-index:251661312;mso-position-horizontal:right;mso-position-horizontal-relative:margin;mso-position-vertical:top;mso-position-vertical-relative:margin">
+            <v:imagedata r:id="rId9" o:title="2018-08-29_19-42-00"/>
+            <w10:wrap type="square" anchorx="margin" anchory="margin"/>
+          </v:shape>
+        </w:pict>
+      </w:r>
     </w:p>
     <w:p>
       <w:pPr>
@@ -1098,10 +1175,157 @@
       <w:pPr>
         <w:pStyle w:val="bp"/>
         <w:spacing w:before="0" w:after="0"/>
-        <w:rPr>
-          <w:color w:val="0000FF"/>
-        </w:rPr>
-      </w:pPr>
+      </w:pPr>
+    </w:p>
+    <w:p>
+      <w:pPr>
+        <w:pStyle w:val="bp"/>
+        <w:spacing w:before="0" w:after="0"/>
+      </w:pPr>
+    </w:p>
+    <w:p>
+      <w:pPr>
+        <w:pStyle w:val="bp"/>
+        <w:spacing w:before="0" w:after="0"/>
+      </w:pPr>
+    </w:p>
+    <w:p>
+      <w:pPr>
+        <w:pStyle w:val="bp"/>
+        <w:spacing w:before="0" w:after="0"/>
+      </w:pPr>
+    </w:p>
+    <w:p>
+      <w:pPr>
+        <w:pStyle w:val="bp"/>
+        <w:spacing w:before="0" w:after="0"/>
+      </w:pPr>
+    </w:p>
+    <w:p>
+      <w:pPr>
+        <w:pStyle w:val="bp"/>
+        <w:spacing w:before="0" w:after="0"/>
+      </w:pPr>
+    </w:p>
+    <w:p>
+      <w:pPr>
+        <w:pStyle w:val="bp"/>
+        <w:spacing w:before="0" w:after="0"/>
+      </w:pPr>
+    </w:p>
+    <w:p>
+      <w:pPr>
+        <w:pStyle w:val="bp"/>
+        <w:spacing w:before="0" w:after="0"/>
+      </w:pPr>
+    </w:p>
+    <w:p>
+      <w:pPr>
+        <w:pStyle w:val="bp"/>
+        <w:spacing w:before="0" w:after="0"/>
+      </w:pPr>
+    </w:p>
+    <w:p>
+      <w:pPr>
+        <w:pStyle w:val="bp"/>
+        <w:spacing w:before="0" w:after="0"/>
+      </w:pPr>
+    </w:p>
+    <w:p>
+      <w:pPr>
+        <w:pStyle w:val="bp"/>
+        <w:spacing w:before="0" w:after="0"/>
+      </w:pPr>
+    </w:p>
+    <w:p>
+      <w:pPr>
+        <w:pStyle w:val="bp"/>
+        <w:spacing w:before="0" w:after="0"/>
+      </w:pPr>
+    </w:p>
+    <w:p>
+      <w:pPr>
+        <w:pStyle w:val="bp"/>
+        <w:spacing w:before="0" w:after="0"/>
+      </w:pPr>
+    </w:p>
+    <w:p>
+      <w:pPr>
+        <w:pStyle w:val="bp"/>
+        <w:spacing w:before="0" w:after="0"/>
+      </w:pPr>
+    </w:p>
+    <w:p>
+      <w:pPr>
+        <w:pStyle w:val="bp"/>
+        <w:spacing w:before="0" w:after="0"/>
+      </w:pPr>
+    </w:p>
+    <w:p>
+      <w:pPr>
+        <w:pStyle w:val="bp"/>
+        <w:spacing w:before="0" w:after="0"/>
+      </w:pPr>
+    </w:p>
+    <w:p>
+      <w:pPr>
+        <w:pStyle w:val="bp"/>
+        <w:spacing w:before="0" w:after="0"/>
+      </w:pPr>
+    </w:p>
+    <w:p>
+      <w:pPr>
+        <w:pStyle w:val="bp"/>
+        <w:spacing w:before="0" w:after="0"/>
+      </w:pPr>
+    </w:p>
+    <w:p>
+      <w:pPr>
+        <w:pStyle w:val="bp"/>
+        <w:spacing w:before="0" w:after="0"/>
+      </w:pPr>
+    </w:p>
+    <w:p>
+      <w:pPr>
+        <w:pStyle w:val="bp"/>
+        <w:spacing w:before="0" w:after="0"/>
+      </w:pPr>
+    </w:p>
+    <w:p>
+      <w:pPr>
+        <w:pStyle w:val="bp"/>
+        <w:spacing w:before="0" w:after="0"/>
+      </w:pPr>
+    </w:p>
+    <w:p>
+      <w:pPr>
+        <w:pStyle w:val="bp"/>
+        <w:spacing w:before="0" w:after="0"/>
+      </w:pPr>
+    </w:p>
+    <w:p>
+      <w:pPr>
+        <w:pStyle w:val="bp"/>
+        <w:spacing w:before="0" w:after="0"/>
+      </w:pPr>
+    </w:p>
+    <w:p>
+      <w:pPr>
+        <w:pStyle w:val="bp"/>
+        <w:spacing w:before="0" w:after="0"/>
+      </w:pPr>
+      <w:r>
+        <w:t>Facebook dialogue</w:t>
+      </w:r>
+      <w:r>
+        <w:t xml:space="preserve"> login</w:t>
+      </w:r>
+      <w:r>
+        <w:t xml:space="preserve"> from login button</w:t>
+      </w:r>
+      <w:r>
+        <w:t xml:space="preserve">                        Facebook acceptance dialogue                                        Welcome message</w:t>
+      </w:r>
     </w:p>
     <w:p>
       <w:pPr>
@@ -1111,6 +1335,62 @@
           <w:color w:val="0000FF"/>
         </w:rPr>
       </w:pPr>
+      <w:r>
+        <w:rPr>
+          <w:noProof/>
+          <w:color w:val="0000FF"/>
+          <w:lang w:val="en-AU" w:eastAsia="en-AU"/>
+        </w:rPr>
+        <w:lastRenderedPageBreak/>
+        <w:drawing>
+          <wp:inline distT="0" distB="0" distL="0" distR="0">
+            <wp:extent cx="1952625" cy="3743325"/>
+            <wp:effectExtent l="0" t="0" r="9525" b="9525"/>
+            <wp:docPr id="1" name="Picture 1" descr="C:\Users\Michelle\AppData\Local\Microsoft\Windows\INetCache\Content.Word\2018-08-29_19-42-05.jpg"/>
+            <wp:cNvGraphicFramePr>
+              <a:graphicFrameLocks xmlns:a="http://schemas.openxmlformats.org/drawingml/2006/main" noChangeAspect="1"/>
+            </wp:cNvGraphicFramePr>
+            <a:graphic xmlns:a="http://schemas.openxmlformats.org/drawingml/2006/main">
+              <a:graphicData uri="http://schemas.openxmlformats.org/drawingml/2006/picture">
+                <pic:pic xmlns:pic="http://schemas.openxmlformats.org/drawingml/2006/picture">
+                  <pic:nvPicPr>
+                    <pic:cNvPr id="0" name="Picture 11" descr="C:\Users\Michelle\AppData\Local\Microsoft\Windows\INetCache\Content.Word\2018-08-29_19-42-05.jpg"/>
+                    <pic:cNvPicPr>
+                      <a:picLocks noChangeAspect="1" noChangeArrowheads="1"/>
+                    </pic:cNvPicPr>
+                  </pic:nvPicPr>
+                  <pic:blipFill>
+                    <a:blip r:embed="rId10">
+                      <a:extLst>
+                        <a:ext uri="{28A0092B-C50C-407E-A947-70E740481C1C}">
+                          <a14:useLocalDpi xmlns:a14="http://schemas.microsoft.com/office/drawing/2010/main" val="0"/>
+                        </a:ext>
+                      </a:extLst>
+                    </a:blip>
+                    <a:srcRect/>
+                    <a:stretch>
+                      <a:fillRect/>
+                    </a:stretch>
+                  </pic:blipFill>
+                  <pic:spPr bwMode="auto">
+                    <a:xfrm>
+                      <a:off x="0" y="0"/>
+                      <a:ext cx="1952625" cy="3743325"/>
+                    </a:xfrm>
+                    <a:prstGeom prst="rect">
+                      <a:avLst/>
+                    </a:prstGeom>
+                    <a:noFill/>
+                    <a:ln>
+                      <a:noFill/>
+                    </a:ln>
+                  </pic:spPr>
+                </pic:pic>
+              </a:graphicData>
+            </a:graphic>
+          </wp:inline>
+        </w:drawing>
+      </w:r>
     </w:p>
     <w:p>
       <w:pPr>
@@ -1129,6 +1409,18 @@
           <w:color w:val="0000FF"/>
         </w:rPr>
       </w:pPr>
+    </w:p>
+    <w:p>
+      <w:pPr>
+        <w:pStyle w:val="bp"/>
+        <w:spacing w:before="0" w:after="0"/>
+        <w:rPr>
+          <w:color w:val="0000FF"/>
+        </w:rPr>
+      </w:pPr>
+      <w:r>
+        <w:t>Main menu once logged in</w:t>
+      </w:r>
     </w:p>
     <w:p>
       <w:pPr>
@@ -1181,6 +1473,7 @@
               <w:rPr>
                 <w:b/>
               </w:rPr>
+              <w:lastRenderedPageBreak/>
               <w:t>Test Name</w:t>
             </w:r>
           </w:p>
@@ -1233,21 +1526,7 @@
                 <w:sz w:val="24"/>
                 <w:szCs w:val="24"/>
               </w:rPr>
-              <w:t>Login</w:t>
-            </w:r>
-            <w:r>
-              <w:rPr>
-                <w:sz w:val="24"/>
-                <w:szCs w:val="24"/>
-              </w:rPr>
-              <w:t>-L</w:t>
-            </w:r>
-            <w:r>
-              <w:rPr>
-                <w:sz w:val="24"/>
-                <w:szCs w:val="24"/>
-              </w:rPr>
-              <w:t>ogged in to Facebook on the users device</w:t>
+              <w:t>Login-Logged in to Facebook on the users device</w:t>
             </w:r>
           </w:p>
         </w:tc>
@@ -1859,13 +2138,19 @@
               <w:rPr>
                 <w:sz w:val="24"/>
               </w:rPr>
-              <w:t>That the user will see the Facebook dialogue telling them</w:t>
-            </w:r>
-            <w:r>
-              <w:rPr>
-                <w:sz w:val="24"/>
-              </w:rPr>
-              <w:t xml:space="preserve"> what will be shared </w:t>
+              <w:t xml:space="preserve">That the user will see the Facebook dialogue telling them </w:t>
+            </w:r>
+            <w:r>
+              <w:rPr>
+                <w:sz w:val="24"/>
+              </w:rPr>
+              <w:t>You have previously logged in to Let’s Quiz with Facebook. Do you wish to continue?</w:t>
+            </w:r>
+            <w:r>
+              <w:rPr>
+                <w:sz w:val="24"/>
+              </w:rPr>
+              <w:t xml:space="preserve"> </w:t>
             </w:r>
           </w:p>
         </w:tc>
@@ -1879,6 +2164,12 @@
               <w:spacing w:before="80" w:after="80"/>
               <w:jc w:val="center"/>
             </w:pPr>
+            <w:r>
+              <w:rPr>
+                <w:color w:val="76923C" w:themeColor="accent3" w:themeShade="BF"/>
+              </w:rPr>
+              <w:t>p</w:t>
+            </w:r>
           </w:p>
         </w:tc>
         <w:tc>
@@ -2018,10 +2309,85 @@
       <w:pPr>
         <w:pStyle w:val="bp"/>
         <w:spacing w:before="0" w:after="0"/>
+      </w:pPr>
+    </w:p>
+    <w:p>
+      <w:pPr>
+        <w:pStyle w:val="bp"/>
+        <w:spacing w:before="0" w:after="0"/>
+      </w:pPr>
+      <w:r>
+        <w:rPr>
+          <w:noProof/>
+        </w:rPr>
+        <w:lastRenderedPageBreak/>
+        <w:pict>
+          <v:shape id="_x0000_s1029" type="#_x0000_t75" style="position:absolute;margin-left:0;margin-top:0;width:153pt;height:293.25pt;z-index:251665408;mso-position-horizontal:center;mso-position-horizontal-relative:margin;mso-position-vertical:top;mso-position-vertical-relative:margin">
+            <v:imagedata r:id="rId9" o:title="2018-08-29_19-42-00"/>
+            <w10:wrap type="square" anchorx="margin" anchory="margin"/>
+          </v:shape>
+        </w:pict>
+      </w:r>
+      <w:r>
+        <w:pict>
+          <v:shape id="_x0000_i1025" type="#_x0000_t75" style="width:151.5pt;height:297pt">
+            <v:imagedata r:id="rId8" o:title="2018-08-29_16-51-25"/>
+          </v:shape>
+        </w:pict>
+      </w:r>
+    </w:p>
+    <w:p>
+      <w:pPr>
+        <w:pStyle w:val="bp"/>
+        <w:spacing w:before="0" w:after="0"/>
+      </w:pPr>
+    </w:p>
+    <w:p>
+      <w:pPr>
+        <w:pStyle w:val="bp"/>
+        <w:spacing w:before="0" w:after="0"/>
+      </w:pPr>
+      <w:r>
+        <w:t xml:space="preserve">Facebook acceptance dialogue                                        </w:t>
+      </w:r>
+      <w:r>
+        <w:rPr>
+          <w:noProof/>
+        </w:rPr>
+        <w:pict>
+          <v:shape id="_x0000_s1030" type="#_x0000_t75" style="position:absolute;margin-left:102.55pt;margin-top:0;width:153.75pt;height:294.75pt;z-index:251667456;mso-position-horizontal:right;mso-position-horizontal-relative:margin;mso-position-vertical:top;mso-position-vertical-relative:margin">
+            <v:imagedata r:id="rId11" o:title="2018-08-29_19-42-05"/>
+            <w10:wrap type="square" anchorx="margin" anchory="margin"/>
+          </v:shape>
+        </w:pict>
+      </w:r>
+      <w:r>
+        <w:t xml:space="preserve">   </w:t>
+      </w:r>
+      <w:r>
+        <w:t>Welcome message</w:t>
+      </w:r>
+      <w:r>
+        <w:t xml:space="preserve">                                                               </w:t>
+      </w:r>
+      <w:r>
+        <w:t>Main menu once logged in</w:t>
+      </w:r>
+    </w:p>
+    <w:p>
+      <w:pPr>
+        <w:pStyle w:val="bp"/>
+        <w:spacing w:before="0" w:after="0"/>
+      </w:pPr>
+    </w:p>
+    <w:p>
+      <w:pPr>
+        <w:pStyle w:val="bp"/>
+        <w:spacing w:before="0" w:after="0"/>
         <w:sectPr>
-          <w:headerReference w:type="default" r:id="rId7"/>
-          <w:footerReference w:type="even" r:id="rId8"/>
-          <w:footerReference w:type="default" r:id="rId9"/>
+          <w:headerReference w:type="default" r:id="rId12"/>
+          <w:footerReference w:type="even" r:id="rId13"/>
+          <w:footerReference w:type="default" r:id="rId14"/>
           <w:type w:val="continuous"/>
           <w:pgSz w:w="15840" w:h="12240" w:orient="landscape" w:code="1"/>
           <w:pgMar w:top="1440" w:right="1440" w:bottom="1440" w:left="1440" w:header="720" w:footer="720" w:gutter="0"/>
@@ -2125,14 +2491,7 @@
                 <w:sz w:val="24"/>
                 <w:szCs w:val="24"/>
               </w:rPr>
-              <w:t>Login-</w:t>
-            </w:r>
-            <w:r>
-              <w:rPr>
-                <w:sz w:val="24"/>
-                <w:szCs w:val="24"/>
-              </w:rPr>
-              <w:t xml:space="preserve">Data base </w:t>
+              <w:t xml:space="preserve">Login-Data base </w:t>
             </w:r>
           </w:p>
         </w:tc>
@@ -2257,14 +2616,7 @@
                 <w:sz w:val="24"/>
                 <w:szCs w:val="24"/>
               </w:rPr>
-              <w:t xml:space="preserve">This will test that </w:t>
-            </w:r>
-            <w:r>
-              <w:rPr>
-                <w:sz w:val="24"/>
-                <w:szCs w:val="24"/>
-              </w:rPr>
-              <w:t>database stores an account for Facebook users</w:t>
+              <w:t>This will test that database stores an account for Facebook users</w:t>
             </w:r>
           </w:p>
         </w:tc>
@@ -2907,6 +3259,8 @@
                 <w:b/>
               </w:rPr>
             </w:pPr>
+            <w:bookmarkStart w:id="0" w:name="_GoBack"/>
+            <w:bookmarkEnd w:id="0"/>
             <w:r>
               <w:rPr>
                 <w:b/>
@@ -2964,21 +3318,7 @@
                 <w:sz w:val="24"/>
                 <w:szCs w:val="24"/>
               </w:rPr>
-              <w:t>Login-</w:t>
-            </w:r>
-            <w:r>
-              <w:rPr>
-                <w:sz w:val="24"/>
-                <w:szCs w:val="24"/>
-              </w:rPr>
-              <w:t xml:space="preserve">previously logged in </w:t>
-            </w:r>
-            <w:r>
-              <w:rPr>
-                <w:sz w:val="24"/>
-                <w:szCs w:val="24"/>
-              </w:rPr>
-              <w:t xml:space="preserve"> </w:t>
+              <w:t xml:space="preserve">Login-Share Game  </w:t>
             </w:r>
           </w:p>
         </w:tc>
@@ -3103,14 +3443,7 @@
                 <w:sz w:val="24"/>
                 <w:szCs w:val="24"/>
               </w:rPr>
-              <w:t xml:space="preserve">This will test that a person </w:t>
-            </w:r>
-            <w:r>
-              <w:rPr>
-                <w:sz w:val="24"/>
-                <w:szCs w:val="24"/>
-              </w:rPr>
-              <w:t>is automatically logged in if they have not previously logged out</w:t>
+              <w:t>This will test that a person is able to share the game on their Facebook profile</w:t>
             </w:r>
           </w:p>
         </w:tc>
@@ -3171,7 +3504,7 @@
                 <w:sz w:val="24"/>
                 <w:szCs w:val="24"/>
               </w:rPr>
-              <w:t>Game must be launched</w:t>
+              <w:t>Results page must be open</w:t>
             </w:r>
           </w:p>
         </w:tc>
@@ -3231,7 +3564,7 @@
                 <w:sz w:val="24"/>
                 <w:szCs w:val="24"/>
               </w:rPr>
-              <w:t>That a person will login using Facebook</w:t>
+              <w:t>That a person will be able to share to Facebook</w:t>
             </w:r>
           </w:p>
         </w:tc>
@@ -3578,7 +3911,7 @@
               <w:rPr>
                 <w:sz w:val="24"/>
               </w:rPr>
-              <w:t xml:space="preserve">Press Facebook login button </w:t>
+              <w:t xml:space="preserve">Press Facebook share button </w:t>
             </w:r>
           </w:p>
         </w:tc>
@@ -3597,886 +3930,7 @@
               <w:rPr>
                 <w:sz w:val="24"/>
               </w:rPr>
-              <w:t>That their details will be stored in the database</w:t>
-            </w:r>
-          </w:p>
-        </w:tc>
-        <w:tc>
-          <w:tcPr>
-            <w:tcW w:w="714" w:type="dxa"/>
-          </w:tcPr>
-          <w:p>
-            <w:pPr>
-              <w:pStyle w:val="RowHeadings"/>
-              <w:spacing w:before="80" w:after="80"/>
-              <w:jc w:val="center"/>
-            </w:pPr>
-          </w:p>
-        </w:tc>
-        <w:tc>
-          <w:tcPr>
-            <w:tcW w:w="714" w:type="dxa"/>
-          </w:tcPr>
-          <w:p>
-            <w:pPr>
-              <w:pStyle w:val="RowHeadings"/>
-              <w:spacing w:before="80" w:after="80"/>
-            </w:pPr>
-          </w:p>
-        </w:tc>
-      </w:tr>
-    </w:tbl>
-    <w:p>
-      <w:pPr>
-        <w:pStyle w:val="bp"/>
-        <w:spacing w:before="0" w:after="0"/>
-      </w:pPr>
-    </w:p>
-    <w:p>
-      <w:pPr>
-        <w:pStyle w:val="bp"/>
-        <w:spacing w:before="0" w:after="0"/>
-      </w:pPr>
-    </w:p>
-    <w:p>
-      <w:pPr>
-        <w:pStyle w:val="bp"/>
-        <w:spacing w:before="0" w:after="0"/>
-      </w:pPr>
-    </w:p>
-    <w:p>
-      <w:pPr>
-        <w:pStyle w:val="bp"/>
-        <w:spacing w:before="0" w:after="0"/>
-      </w:pPr>
-    </w:p>
-    <w:p>
-      <w:pPr>
-        <w:pStyle w:val="bp"/>
-        <w:spacing w:before="0" w:after="0"/>
-      </w:pPr>
-    </w:p>
-    <w:p>
-      <w:pPr>
-        <w:pStyle w:val="bp"/>
-        <w:spacing w:before="0" w:after="0"/>
-      </w:pPr>
-    </w:p>
-    <w:p>
-      <w:pPr>
-        <w:pStyle w:val="bp"/>
-        <w:spacing w:before="0" w:after="0"/>
-      </w:pPr>
-    </w:p>
-    <w:p>
-      <w:pPr>
-        <w:pStyle w:val="bp"/>
-        <w:spacing w:before="0" w:after="0"/>
-      </w:pPr>
-    </w:p>
-    <w:p>
-      <w:pPr>
-        <w:pStyle w:val="bp"/>
-        <w:spacing w:before="0" w:after="0"/>
-      </w:pPr>
-    </w:p>
-    <w:p>
-      <w:pPr>
-        <w:pStyle w:val="bp"/>
-        <w:spacing w:before="0" w:after="0"/>
-      </w:pPr>
-    </w:p>
-    <w:p>
-      <w:pPr>
-        <w:pStyle w:val="bp"/>
-        <w:spacing w:before="0" w:after="0"/>
-      </w:pPr>
-    </w:p>
-    <w:p>
-      <w:pPr>
-        <w:pStyle w:val="bp"/>
-        <w:spacing w:before="0" w:after="0"/>
-      </w:pPr>
-    </w:p>
-    <w:p>
-      <w:pPr>
-        <w:pStyle w:val="bp"/>
-        <w:spacing w:before="0" w:after="0"/>
-      </w:pPr>
-    </w:p>
-    <w:p>
-      <w:pPr>
-        <w:pStyle w:val="bp"/>
-        <w:spacing w:before="0" w:after="0"/>
-      </w:pPr>
-    </w:p>
-    <w:p>
-      <w:pPr>
-        <w:pStyle w:val="bp"/>
-        <w:spacing w:before="0" w:after="0"/>
-      </w:pPr>
-    </w:p>
-    <w:p>
-      <w:pPr>
-        <w:pStyle w:val="bp"/>
-        <w:spacing w:before="0" w:after="0"/>
-      </w:pPr>
-    </w:p>
-    <w:tbl>
-      <w:tblPr>
-        <w:tblW w:w="13178" w:type="dxa"/>
-        <w:tblLayout w:type="fixed"/>
-        <w:tblLook w:val="0000" w:firstRow="0" w:lastRow="0" w:firstColumn="0" w:lastColumn="0" w:noHBand="0" w:noVBand="0"/>
-      </w:tblPr>
-      <w:tblGrid>
-        <w:gridCol w:w="558"/>
-        <w:gridCol w:w="2947"/>
-        <w:gridCol w:w="2649"/>
-        <w:gridCol w:w="5596"/>
-        <w:gridCol w:w="714"/>
-        <w:gridCol w:w="714"/>
-      </w:tblGrid>
-      <w:tr>
-        <w:trPr>
-          <w:cantSplit/>
-          <w:tblHeader/>
-        </w:trPr>
-        <w:tc>
-          <w:tcPr>
-            <w:tcW w:w="3505" w:type="dxa"/>
-            <w:gridSpan w:val="2"/>
-            <w:tcBorders>
-              <w:top w:val="single" w:sz="6" w:space="0" w:color="auto"/>
-              <w:left w:val="single" w:sz="4" w:space="0" w:color="auto"/>
-              <w:bottom w:val="single" w:sz="6" w:space="0" w:color="auto"/>
-              <w:right w:val="single" w:sz="6" w:space="0" w:color="auto"/>
-            </w:tcBorders>
-          </w:tcPr>
-          <w:p>
-            <w:pPr>
-              <w:pStyle w:val="bp"/>
-              <w:rPr>
-                <w:b/>
-              </w:rPr>
-            </w:pPr>
-            <w:r>
-              <w:rPr>
-                <w:b/>
-              </w:rPr>
-              <w:t>Test Name</w:t>
-            </w:r>
-          </w:p>
-        </w:tc>
-        <w:tc>
-          <w:tcPr>
-            <w:tcW w:w="9673" w:type="dxa"/>
-            <w:gridSpan w:val="4"/>
-            <w:tcBorders>
-              <w:top w:val="single" w:sz="6" w:space="0" w:color="auto"/>
-              <w:left w:val="single" w:sz="6" w:space="0" w:color="auto"/>
-              <w:bottom w:val="single" w:sz="6" w:space="0" w:color="auto"/>
-              <w:right w:val="single" w:sz="4" w:space="0" w:color="auto"/>
-            </w:tcBorders>
-          </w:tcPr>
-          <w:p>
-            <w:pPr>
-              <w:pStyle w:val="bp"/>
-              <w:tabs>
-                <w:tab w:val="left" w:pos="5685"/>
-              </w:tabs>
-              <w:rPr>
-                <w:sz w:val="24"/>
-                <w:szCs w:val="24"/>
-              </w:rPr>
-            </w:pPr>
-            <w:r>
-              <w:rPr>
-                <w:sz w:val="24"/>
-                <w:szCs w:val="24"/>
-              </w:rPr>
-              <w:t>Fac</w:t>
-            </w:r>
-            <w:r>
-              <w:rPr>
-                <w:sz w:val="24"/>
-                <w:szCs w:val="24"/>
-              </w:rPr>
-              <w:t>e</w:t>
-            </w:r>
-            <w:r>
-              <w:rPr>
-                <w:sz w:val="24"/>
-                <w:szCs w:val="24"/>
-              </w:rPr>
-              <w:t xml:space="preserve">book </w:t>
-            </w:r>
-            <w:r>
-              <w:rPr>
-                <w:sz w:val="24"/>
-                <w:szCs w:val="24"/>
-              </w:rPr>
-              <w:t>Login-</w:t>
-            </w:r>
-            <w:r>
-              <w:rPr>
-                <w:sz w:val="24"/>
-                <w:szCs w:val="24"/>
-              </w:rPr>
-              <w:t>Share Game</w:t>
-            </w:r>
-            <w:r>
-              <w:rPr>
-                <w:sz w:val="24"/>
-                <w:szCs w:val="24"/>
-              </w:rPr>
-              <w:t xml:space="preserve">  </w:t>
-            </w:r>
-          </w:p>
-        </w:tc>
-      </w:tr>
-      <w:tr>
-        <w:trPr>
-          <w:cantSplit/>
-          <w:tblHeader/>
-        </w:trPr>
-        <w:tc>
-          <w:tcPr>
-            <w:tcW w:w="3505" w:type="dxa"/>
-            <w:gridSpan w:val="2"/>
-            <w:tcBorders>
-              <w:top w:val="single" w:sz="6" w:space="0" w:color="auto"/>
-              <w:left w:val="single" w:sz="4" w:space="0" w:color="auto"/>
-              <w:bottom w:val="single" w:sz="6" w:space="0" w:color="auto"/>
-              <w:right w:val="single" w:sz="6" w:space="0" w:color="auto"/>
-            </w:tcBorders>
-          </w:tcPr>
-          <w:p>
-            <w:pPr>
-              <w:pStyle w:val="bp"/>
-              <w:rPr>
-                <w:b/>
-              </w:rPr>
-            </w:pPr>
-            <w:r>
-              <w:rPr>
-                <w:b/>
-              </w:rPr>
-              <w:t>Use Case Tested:</w:t>
-            </w:r>
-          </w:p>
-        </w:tc>
-        <w:tc>
-          <w:tcPr>
-            <w:tcW w:w="9673" w:type="dxa"/>
-            <w:gridSpan w:val="4"/>
-            <w:tcBorders>
-              <w:top w:val="single" w:sz="6" w:space="0" w:color="auto"/>
-              <w:left w:val="single" w:sz="6" w:space="0" w:color="auto"/>
-              <w:bottom w:val="single" w:sz="6" w:space="0" w:color="auto"/>
-              <w:right w:val="single" w:sz="4" w:space="0" w:color="auto"/>
-            </w:tcBorders>
-          </w:tcPr>
-          <w:p>
-            <w:pPr>
-              <w:pStyle w:val="bp"/>
-              <w:tabs>
-                <w:tab w:val="left" w:pos="5685"/>
-              </w:tabs>
-              <w:rPr>
-                <w:sz w:val="24"/>
-                <w:szCs w:val="24"/>
-              </w:rPr>
-            </w:pPr>
-            <w:r>
-              <w:rPr>
-                <w:sz w:val="24"/>
-                <w:szCs w:val="24"/>
-              </w:rPr>
-              <w:t>Facebook Login</w:t>
-            </w:r>
-          </w:p>
-        </w:tc>
-      </w:tr>
-      <w:tr>
-        <w:trPr>
-          <w:cantSplit/>
-          <w:trHeight w:val="711"/>
-          <w:tblHeader/>
-        </w:trPr>
-        <w:tc>
-          <w:tcPr>
-            <w:tcW w:w="3505" w:type="dxa"/>
-            <w:gridSpan w:val="2"/>
-            <w:tcBorders>
-              <w:top w:val="single" w:sz="6" w:space="0" w:color="auto"/>
-              <w:left w:val="single" w:sz="4" w:space="0" w:color="auto"/>
-              <w:bottom w:val="single" w:sz="6" w:space="0" w:color="auto"/>
-              <w:right w:val="single" w:sz="6" w:space="0" w:color="auto"/>
-            </w:tcBorders>
-          </w:tcPr>
-          <w:p>
-            <w:pPr>
-              <w:pStyle w:val="bp"/>
-              <w:rPr>
-                <w:b/>
-              </w:rPr>
-            </w:pPr>
-            <w:r>
-              <w:rPr>
-                <w:b/>
-              </w:rPr>
-              <w:t>Test Description:</w:t>
-            </w:r>
-          </w:p>
-        </w:tc>
-        <w:tc>
-          <w:tcPr>
-            <w:tcW w:w="9673" w:type="dxa"/>
-            <w:gridSpan w:val="4"/>
-            <w:tcBorders>
-              <w:top w:val="single" w:sz="6" w:space="0" w:color="auto"/>
-              <w:left w:val="single" w:sz="6" w:space="0" w:color="auto"/>
-              <w:bottom w:val="single" w:sz="6" w:space="0" w:color="auto"/>
-              <w:right w:val="single" w:sz="4" w:space="0" w:color="auto"/>
-            </w:tcBorders>
-          </w:tcPr>
-          <w:p>
-            <w:pPr>
-              <w:pStyle w:val="bp"/>
-              <w:ind w:left="-48" w:firstLine="48"/>
-              <w:rPr>
-                <w:sz w:val="24"/>
-                <w:szCs w:val="24"/>
-              </w:rPr>
-            </w:pPr>
-            <w:r>
-              <w:rPr>
-                <w:sz w:val="24"/>
-                <w:szCs w:val="24"/>
-              </w:rPr>
-              <w:t xml:space="preserve">This will test that a person is </w:t>
-            </w:r>
-            <w:r>
-              <w:rPr>
-                <w:sz w:val="24"/>
-                <w:szCs w:val="24"/>
-              </w:rPr>
-              <w:t>able to share the game on their Facebook profile</w:t>
-            </w:r>
-          </w:p>
-        </w:tc>
-      </w:tr>
-      <w:tr>
-        <w:trPr>
-          <w:cantSplit/>
-          <w:tblHeader/>
-        </w:trPr>
-        <w:tc>
-          <w:tcPr>
-            <w:tcW w:w="3505" w:type="dxa"/>
-            <w:gridSpan w:val="2"/>
-            <w:tcBorders>
-              <w:top w:val="single" w:sz="4" w:space="0" w:color="auto"/>
-              <w:left w:val="single" w:sz="4" w:space="0" w:color="auto"/>
-              <w:bottom w:val="single" w:sz="6" w:space="0" w:color="auto"/>
-              <w:right w:val="single" w:sz="6" w:space="0" w:color="auto"/>
-            </w:tcBorders>
-          </w:tcPr>
-          <w:p>
-            <w:pPr>
-              <w:pStyle w:val="bp"/>
-              <w:rPr>
-                <w:b/>
-              </w:rPr>
-            </w:pPr>
-            <w:r>
-              <w:rPr>
-                <w:b/>
-              </w:rPr>
-              <w:t>Pre-conditions</w:t>
-            </w:r>
-          </w:p>
-        </w:tc>
-        <w:tc>
-          <w:tcPr>
-            <w:tcW w:w="9673" w:type="dxa"/>
-            <w:gridSpan w:val="4"/>
-            <w:tcBorders>
-              <w:top w:val="single" w:sz="4" w:space="0" w:color="auto"/>
-              <w:left w:val="single" w:sz="6" w:space="0" w:color="auto"/>
-              <w:bottom w:val="single" w:sz="6" w:space="0" w:color="auto"/>
-              <w:right w:val="single" w:sz="4" w:space="0" w:color="auto"/>
-            </w:tcBorders>
-          </w:tcPr>
-          <w:p>
-            <w:pPr>
-              <w:pStyle w:val="bp"/>
-              <w:ind w:left="-48" w:firstLine="48"/>
-              <w:rPr>
-                <w:sz w:val="24"/>
-                <w:szCs w:val="24"/>
-              </w:rPr>
-            </w:pPr>
-            <w:r>
-              <w:rPr>
-                <w:sz w:val="24"/>
-                <w:szCs w:val="24"/>
-              </w:rPr>
-              <w:t>Results page must be open</w:t>
-            </w:r>
-          </w:p>
-        </w:tc>
-      </w:tr>
-      <w:tr>
-        <w:trPr>
-          <w:cantSplit/>
-          <w:tblHeader/>
-        </w:trPr>
-        <w:tc>
-          <w:tcPr>
-            <w:tcW w:w="3505" w:type="dxa"/>
-            <w:gridSpan w:val="2"/>
-            <w:tcBorders>
-              <w:top w:val="single" w:sz="6" w:space="0" w:color="auto"/>
-              <w:left w:val="single" w:sz="4" w:space="0" w:color="auto"/>
-              <w:bottom w:val="single" w:sz="6" w:space="0" w:color="auto"/>
-              <w:right w:val="single" w:sz="6" w:space="0" w:color="auto"/>
-            </w:tcBorders>
-          </w:tcPr>
-          <w:p>
-            <w:pPr>
-              <w:pStyle w:val="bp"/>
-              <w:rPr>
-                <w:b/>
-              </w:rPr>
-            </w:pPr>
-            <w:r>
-              <w:rPr>
-                <w:b/>
-              </w:rPr>
-              <w:t>Post-conditions</w:t>
-            </w:r>
-          </w:p>
-        </w:tc>
-        <w:tc>
-          <w:tcPr>
-            <w:tcW w:w="9673" w:type="dxa"/>
-            <w:gridSpan w:val="4"/>
-            <w:tcBorders>
-              <w:top w:val="single" w:sz="6" w:space="0" w:color="auto"/>
-              <w:left w:val="single" w:sz="6" w:space="0" w:color="auto"/>
-              <w:bottom w:val="single" w:sz="6" w:space="0" w:color="auto"/>
-              <w:right w:val="single" w:sz="4" w:space="0" w:color="auto"/>
-            </w:tcBorders>
-          </w:tcPr>
-          <w:p>
-            <w:pPr>
-              <w:pStyle w:val="bp"/>
-              <w:rPr>
-                <w:sz w:val="24"/>
-                <w:szCs w:val="24"/>
-              </w:rPr>
-            </w:pPr>
-            <w:r>
-              <w:rPr>
-                <w:sz w:val="24"/>
-                <w:szCs w:val="24"/>
-              </w:rPr>
-              <w:t xml:space="preserve">That a person will </w:t>
-            </w:r>
-            <w:r>
-              <w:rPr>
-                <w:sz w:val="24"/>
-                <w:szCs w:val="24"/>
-              </w:rPr>
-              <w:t>be able to share to</w:t>
-            </w:r>
-            <w:bookmarkStart w:id="0" w:name="_GoBack"/>
-            <w:bookmarkEnd w:id="0"/>
-            <w:r>
-              <w:rPr>
-                <w:sz w:val="24"/>
-                <w:szCs w:val="24"/>
-              </w:rPr>
-              <w:t xml:space="preserve"> Facebook</w:t>
-            </w:r>
-          </w:p>
-        </w:tc>
-      </w:tr>
-      <w:tr>
-        <w:trPr>
-          <w:cantSplit/>
-          <w:tblHeader/>
-        </w:trPr>
-        <w:tc>
-          <w:tcPr>
-            <w:tcW w:w="3505" w:type="dxa"/>
-            <w:gridSpan w:val="2"/>
-            <w:tcBorders>
-              <w:top w:val="single" w:sz="6" w:space="0" w:color="auto"/>
-              <w:left w:val="single" w:sz="4" w:space="0" w:color="auto"/>
-              <w:bottom w:val="single" w:sz="6" w:space="0" w:color="auto"/>
-              <w:right w:val="single" w:sz="6" w:space="0" w:color="auto"/>
-            </w:tcBorders>
-          </w:tcPr>
-          <w:p>
-            <w:pPr>
-              <w:pStyle w:val="bp"/>
-              <w:spacing w:before="0" w:after="0"/>
-              <w:rPr>
-                <w:b/>
-              </w:rPr>
-            </w:pPr>
-            <w:r>
-              <w:rPr>
-                <w:b/>
-              </w:rPr>
-              <w:t>Notes:</w:t>
-            </w:r>
-          </w:p>
-        </w:tc>
-        <w:tc>
-          <w:tcPr>
-            <w:tcW w:w="9673" w:type="dxa"/>
-            <w:gridSpan w:val="4"/>
-            <w:tcBorders>
-              <w:top w:val="single" w:sz="6" w:space="0" w:color="auto"/>
-              <w:left w:val="single" w:sz="6" w:space="0" w:color="auto"/>
-              <w:bottom w:val="single" w:sz="6" w:space="0" w:color="auto"/>
-              <w:right w:val="single" w:sz="4" w:space="0" w:color="auto"/>
-            </w:tcBorders>
-          </w:tcPr>
-          <w:p>
-            <w:pPr>
-              <w:pStyle w:val="bp"/>
-              <w:rPr>
-                <w:b/>
-                <w:bCs/>
-                <w:color w:val="FF0000"/>
-                <w:sz w:val="24"/>
-              </w:rPr>
-            </w:pPr>
-          </w:p>
-          <w:p>
-            <w:pPr>
-              <w:pStyle w:val="bp"/>
-              <w:rPr>
-                <w:b/>
-                <w:bCs/>
-                <w:color w:val="FF0000"/>
-                <w:sz w:val="24"/>
-              </w:rPr>
-            </w:pPr>
-          </w:p>
-          <w:p>
-            <w:pPr>
-              <w:pStyle w:val="bp"/>
-              <w:rPr>
-                <w:b/>
-                <w:bCs/>
-                <w:color w:val="FF0000"/>
-                <w:sz w:val="24"/>
-              </w:rPr>
-            </w:pPr>
-          </w:p>
-        </w:tc>
-      </w:tr>
-      <w:tr>
-        <w:trPr>
-          <w:cantSplit/>
-          <w:tblHeader/>
-        </w:trPr>
-        <w:tc>
-          <w:tcPr>
-            <w:tcW w:w="3505" w:type="dxa"/>
-            <w:gridSpan w:val="2"/>
-            <w:tcBorders>
-              <w:top w:val="single" w:sz="6" w:space="0" w:color="auto"/>
-              <w:left w:val="single" w:sz="4" w:space="0" w:color="auto"/>
-              <w:bottom w:val="single" w:sz="4" w:space="0" w:color="auto"/>
-              <w:right w:val="single" w:sz="6" w:space="0" w:color="auto"/>
-            </w:tcBorders>
-          </w:tcPr>
-          <w:p>
-            <w:pPr>
-              <w:pStyle w:val="bp"/>
-              <w:spacing w:before="0" w:after="0"/>
-              <w:rPr>
-                <w:b/>
-              </w:rPr>
-            </w:pPr>
-            <w:r>
-              <w:rPr>
-                <w:b/>
-              </w:rPr>
-              <w:t>Result (Pass/Fail/Warning/Incomplete)</w:t>
-            </w:r>
-          </w:p>
-        </w:tc>
-        <w:tc>
-          <w:tcPr>
-            <w:tcW w:w="9673" w:type="dxa"/>
-            <w:gridSpan w:val="4"/>
-            <w:tcBorders>
-              <w:top w:val="single" w:sz="6" w:space="0" w:color="auto"/>
-              <w:left w:val="single" w:sz="6" w:space="0" w:color="auto"/>
-              <w:bottom w:val="single" w:sz="4" w:space="0" w:color="auto"/>
-              <w:right w:val="single" w:sz="4" w:space="0" w:color="auto"/>
-            </w:tcBorders>
-          </w:tcPr>
-          <w:p>
-            <w:pPr>
-              <w:pStyle w:val="bp"/>
-              <w:rPr>
-                <w:b/>
-                <w:bCs/>
-                <w:color w:val="FF0000"/>
-                <w:sz w:val="24"/>
-              </w:rPr>
-            </w:pPr>
-          </w:p>
-        </w:tc>
-      </w:tr>
-      <w:tr>
-        <w:tblPrEx>
-          <w:tblBorders>
-            <w:top w:val="single" w:sz="6" w:space="0" w:color="auto"/>
-            <w:left w:val="single" w:sz="6" w:space="0" w:color="auto"/>
-            <w:bottom w:val="single" w:sz="6" w:space="0" w:color="auto"/>
-            <w:right w:val="single" w:sz="6" w:space="0" w:color="auto"/>
-            <w:insideH w:val="single" w:sz="6" w:space="0" w:color="auto"/>
-            <w:insideV w:val="single" w:sz="6" w:space="0" w:color="auto"/>
-          </w:tblBorders>
-        </w:tblPrEx>
-        <w:trPr>
-          <w:cantSplit/>
-          <w:trHeight w:val="80"/>
-          <w:tblHeader/>
-        </w:trPr>
-        <w:tc>
-          <w:tcPr>
-            <w:tcW w:w="558" w:type="dxa"/>
-            <w:tcBorders>
-              <w:bottom w:val="single" w:sz="4" w:space="0" w:color="auto"/>
-              <w:right w:val="single" w:sz="4" w:space="0" w:color="auto"/>
-            </w:tcBorders>
-            <w:shd w:val="clear" w:color="auto" w:fill="C0C0C0"/>
-          </w:tcPr>
-          <w:p>
-            <w:pPr>
-              <w:pStyle w:val="proc"/>
-              <w:numPr>
-                <w:ilvl w:val="0"/>
-                <w:numId w:val="0"/>
-              </w:numPr>
-              <w:jc w:val="center"/>
-              <w:rPr>
-                <w:sz w:val="24"/>
-              </w:rPr>
-            </w:pPr>
-          </w:p>
-        </w:tc>
-        <w:tc>
-          <w:tcPr>
-            <w:tcW w:w="5596" w:type="dxa"/>
-            <w:gridSpan w:val="2"/>
-            <w:tcBorders>
-              <w:left w:val="single" w:sz="4" w:space="0" w:color="auto"/>
-              <w:bottom w:val="single" w:sz="4" w:space="0" w:color="auto"/>
-            </w:tcBorders>
-            <w:shd w:val="clear" w:color="auto" w:fill="C0C0C0"/>
-          </w:tcPr>
-          <w:p>
-            <w:pPr>
-              <w:pStyle w:val="proc"/>
-              <w:numPr>
-                <w:ilvl w:val="0"/>
-                <w:numId w:val="0"/>
-              </w:numPr>
-              <w:jc w:val="center"/>
-              <w:rPr>
-                <w:sz w:val="24"/>
-              </w:rPr>
-            </w:pPr>
-            <w:r>
-              <w:rPr>
-                <w:b/>
-                <w:sz w:val="24"/>
-              </w:rPr>
-              <w:t>TEST STEP</w:t>
-            </w:r>
-          </w:p>
-        </w:tc>
-        <w:tc>
-          <w:tcPr>
-            <w:tcW w:w="5596" w:type="dxa"/>
-            <w:shd w:val="clear" w:color="auto" w:fill="C0C0C0"/>
-          </w:tcPr>
-          <w:p>
-            <w:pPr>
-              <w:pStyle w:val="bp"/>
-              <w:jc w:val="center"/>
-              <w:rPr>
-                <w:sz w:val="24"/>
-              </w:rPr>
-            </w:pPr>
-            <w:r>
-              <w:rPr>
-                <w:b/>
-                <w:sz w:val="24"/>
-              </w:rPr>
-              <w:t>EXPECTED TEST RESULTS</w:t>
-            </w:r>
-          </w:p>
-        </w:tc>
-        <w:tc>
-          <w:tcPr>
-            <w:tcW w:w="714" w:type="dxa"/>
-            <w:shd w:val="clear" w:color="auto" w:fill="C0C0C0"/>
-          </w:tcPr>
-          <w:p>
-            <w:pPr>
-              <w:pStyle w:val="RowHeadings"/>
-              <w:spacing w:before="80" w:after="80"/>
-              <w:jc w:val="center"/>
-              <w:rPr>
-                <w:rFonts w:ascii="Times New Roman" w:hAnsi="Times New Roman"/>
-                <w:sz w:val="22"/>
-              </w:rPr>
-            </w:pPr>
-            <w:r>
-              <w:rPr>
-                <w:rFonts w:ascii="Times New Roman" w:hAnsi="Times New Roman"/>
-                <w:sz w:val="22"/>
-              </w:rPr>
-              <w:t>P</w:t>
-            </w:r>
-          </w:p>
-        </w:tc>
-        <w:tc>
-          <w:tcPr>
-            <w:tcW w:w="714" w:type="dxa"/>
-            <w:shd w:val="clear" w:color="auto" w:fill="C0C0C0"/>
-          </w:tcPr>
-          <w:p>
-            <w:pPr>
-              <w:pStyle w:val="RowHeadings"/>
-              <w:spacing w:before="80" w:after="80"/>
-              <w:jc w:val="center"/>
-              <w:rPr>
-                <w:rFonts w:ascii="Times New Roman" w:hAnsi="Times New Roman"/>
-                <w:sz w:val="22"/>
-              </w:rPr>
-            </w:pPr>
-            <w:r>
-              <w:rPr>
-                <w:rFonts w:ascii="Times New Roman" w:hAnsi="Times New Roman"/>
-                <w:sz w:val="22"/>
-              </w:rPr>
-              <w:t>F</w:t>
-            </w:r>
-          </w:p>
-        </w:tc>
-      </w:tr>
-      <w:tr>
-        <w:tblPrEx>
-          <w:tblBorders>
-            <w:top w:val="single" w:sz="6" w:space="0" w:color="auto"/>
-            <w:left w:val="single" w:sz="6" w:space="0" w:color="auto"/>
-            <w:bottom w:val="single" w:sz="6" w:space="0" w:color="auto"/>
-            <w:right w:val="single" w:sz="6" w:space="0" w:color="auto"/>
-            <w:insideH w:val="single" w:sz="6" w:space="0" w:color="auto"/>
-            <w:insideV w:val="single" w:sz="6" w:space="0" w:color="auto"/>
-          </w:tblBorders>
-        </w:tblPrEx>
-        <w:trPr>
-          <w:cantSplit/>
-          <w:trHeight w:val="80"/>
-        </w:trPr>
-        <w:tc>
-          <w:tcPr>
-            <w:tcW w:w="558" w:type="dxa"/>
-            <w:tcBorders>
-              <w:top w:val="single" w:sz="4" w:space="0" w:color="auto"/>
-              <w:right w:val="single" w:sz="4" w:space="0" w:color="auto"/>
-            </w:tcBorders>
-          </w:tcPr>
-          <w:p>
-            <w:pPr>
-              <w:pStyle w:val="proc"/>
-              <w:numPr>
-                <w:ilvl w:val="0"/>
-                <w:numId w:val="0"/>
-              </w:numPr>
-              <w:rPr>
-                <w:sz w:val="24"/>
-              </w:rPr>
-            </w:pPr>
-            <w:r>
-              <w:rPr>
-                <w:sz w:val="24"/>
-              </w:rPr>
-              <w:t>1.</w:t>
-            </w:r>
-          </w:p>
-        </w:tc>
-        <w:tc>
-          <w:tcPr>
-            <w:tcW w:w="5596" w:type="dxa"/>
-            <w:gridSpan w:val="2"/>
-            <w:tcBorders>
-              <w:top w:val="single" w:sz="4" w:space="0" w:color="auto"/>
-              <w:left w:val="single" w:sz="4" w:space="0" w:color="auto"/>
-            </w:tcBorders>
-          </w:tcPr>
-          <w:p>
-            <w:pPr>
-              <w:pStyle w:val="proc"/>
-              <w:numPr>
-                <w:ilvl w:val="0"/>
-                <w:numId w:val="0"/>
-              </w:numPr>
-              <w:ind w:left="360" w:hanging="360"/>
-              <w:rPr>
-                <w:sz w:val="24"/>
-              </w:rPr>
-            </w:pPr>
-            <w:r>
-              <w:rPr>
-                <w:sz w:val="24"/>
-              </w:rPr>
-              <w:t>Press Facebook share</w:t>
-            </w:r>
-            <w:r>
-              <w:rPr>
-                <w:sz w:val="24"/>
-              </w:rPr>
-              <w:t xml:space="preserve"> button </w:t>
-            </w:r>
-          </w:p>
-        </w:tc>
-        <w:tc>
-          <w:tcPr>
-            <w:tcW w:w="5596" w:type="dxa"/>
-          </w:tcPr>
-          <w:p>
-            <w:pPr>
-              <w:pStyle w:val="bp"/>
-              <w:rPr>
-                <w:sz w:val="24"/>
-              </w:rPr>
-            </w:pPr>
-            <w:r>
-              <w:rPr>
-                <w:sz w:val="24"/>
-              </w:rPr>
-              <w:t>That the</w:t>
-            </w:r>
-            <w:r>
-              <w:rPr>
-                <w:sz w:val="24"/>
-              </w:rPr>
-              <w:t xml:space="preserve"> game will be shared on their Facebook profile</w:t>
+              <w:t>That the game will be shared on their Facebook profile</w:t>
             </w:r>
           </w:p>
         </w:tc>
@@ -4614,7 +4068,7 @@
         <w:rStyle w:val="PageNumber"/>
         <w:noProof/>
       </w:rPr>
-      <w:t>4</w:t>
+      <w:t>7</w:t>
     </w:r>
     <w:r>
       <w:rPr>
@@ -4651,7 +4105,7 @@
         <w:rStyle w:val="PageNumber"/>
         <w:noProof/>
       </w:rPr>
-      <w:t>5</w:t>
+      <w:t>7</w:t>
     </w:r>
     <w:r>
       <w:rPr>
@@ -4696,7 +4150,7 @@
 <w:hdr xmlns:wpc="http://schemas.microsoft.com/office/word/2010/wordprocessingCanvas" xmlns:mc="http://schemas.openxmlformats.org/markup-compatibility/2006" xmlns:o="urn:schemas-microsoft-com:office:office" xmlns:r="http://schemas.openxmlformats.org/officeDocument/2006/relationships" xmlns:m="http://schemas.openxmlformats.org/officeDocument/2006/math" xmlns:v="urn:schemas-microsoft-com:vml" xmlns:wp14="http://schemas.microsoft.com/office/word/2010/wordprocessingDrawing" xmlns:wp="http://schemas.openxmlformats.org/drawingml/2006/wordprocessingDrawing" xmlns:w10="urn:schemas-microsoft-com:office:word" xmlns:w="http://schemas.openxmlformats.org/wordprocessingml/2006/main" xmlns:w14="http://schemas.microsoft.com/office/word/2010/wordml" xmlns:w15="http://schemas.microsoft.com/office/word/2012/wordml" xmlns:wpg="http://schemas.microsoft.com/office/word/2010/wordprocessingGroup" xmlns:wpi="http://schemas.microsoft.com/office/word/2010/wordprocessingInk" xmlns:wne="http://schemas.microsoft.com/office/word/2006/wordml" xmlns:wps="http://schemas.microsoft.com/office/word/2010/wordprocessingShape" mc:Ignorable="w14 w15 wp14">
   <w:tbl>
     <w:tblPr>
-      <w:tblW w:w="0" w:type="auto"/>
+      <w:tblW w:w="13222" w:type="dxa"/>
       <w:tblBorders>
         <w:top w:val="single" w:sz="6" w:space="0" w:color="auto"/>
         <w:left w:val="single" w:sz="6" w:space="0" w:color="auto"/>
@@ -4710,7 +4164,7 @@
     </w:tblPr>
     <w:tblGrid>
       <w:gridCol w:w="6379"/>
-      <w:gridCol w:w="3179"/>
+      <w:gridCol w:w="6843"/>
     </w:tblGrid>
     <w:tr>
       <w:tc>
@@ -4743,7 +4197,7 @@
       </w:tc>
       <w:tc>
         <w:tcPr>
-          <w:tcW w:w="3179" w:type="dxa"/>
+          <w:tcW w:w="6843" w:type="dxa"/>
         </w:tcPr>
         <w:p>
           <w:pPr>
@@ -4772,7 +4226,7 @@
       </w:tc>
       <w:tc>
         <w:tcPr>
-          <w:tcW w:w="3179" w:type="dxa"/>
+          <w:tcW w:w="6843" w:type="dxa"/>
         </w:tcPr>
         <w:p>
           <w:r>

</xml_diff>

<commit_message>
Finished and ran - passed
</commit_message>
<xml_diff>
--- a/Facebook UATs.docx
+++ b/Facebook UATs.docx
@@ -505,10 +505,19 @@
               <w:rPr>
                 <w:b/>
                 <w:bCs/>
-                <w:color w:val="FF0000"/>
-                <w:sz w:val="24"/>
-              </w:rPr>
-            </w:pPr>
+                <w:color w:val="76923C" w:themeColor="accent3" w:themeShade="BF"/>
+                <w:sz w:val="24"/>
+              </w:rPr>
+            </w:pPr>
+            <w:r>
+              <w:rPr>
+                <w:b/>
+                <w:bCs/>
+                <w:color w:val="76923C" w:themeColor="accent3" w:themeShade="BF"/>
+                <w:sz w:val="24"/>
+              </w:rPr>
+              <w:t>Pass</w:t>
+            </w:r>
           </w:p>
         </w:tc>
       </w:tr>
@@ -966,6 +975,12 @@
                 <w:color w:val="76923C" w:themeColor="accent3" w:themeShade="BF"/>
               </w:rPr>
             </w:pPr>
+            <w:r>
+              <w:rPr>
+                <w:color w:val="76923C" w:themeColor="accent3" w:themeShade="BF"/>
+              </w:rPr>
+              <w:t>P</w:t>
+            </w:r>
           </w:p>
         </w:tc>
         <w:tc>
@@ -1070,6 +1085,12 @@
                 <w:color w:val="76923C" w:themeColor="accent3" w:themeShade="BF"/>
               </w:rPr>
             </w:pPr>
+            <w:r>
+              <w:rPr>
+                <w:color w:val="76923C" w:themeColor="accent3" w:themeShade="BF"/>
+              </w:rPr>
+              <w:t>P</w:t>
+            </w:r>
           </w:p>
         </w:tc>
         <w:tc>
@@ -1155,7 +1176,7 @@
           <w:noProof/>
         </w:rPr>
         <w:pict>
-          <v:shape id="_x0000_s1027" type="#_x0000_t75" style="position:absolute;margin-left:101.8pt;margin-top:0;width:153pt;height:293.25pt;z-index:251661312;mso-position-horizontal:right;mso-position-horizontal-relative:margin;mso-position-vertical:top;mso-position-vertical-relative:margin">
+          <v:shape id="_x0000_s1027" type="#_x0000_t75" style="position:absolute;margin-left:203.6pt;margin-top:0;width:153pt;height:293.25pt;z-index:251661312;mso-position-horizontal:right;mso-position-horizontal-relative:margin;mso-position-vertical:top;mso-position-vertical-relative:margin">
             <v:imagedata r:id="rId9" o:title="2018-08-29_19-42-00"/>
             <w10:wrap type="square" anchorx="margin" anchory="margin"/>
           </v:shape>
@@ -1904,10 +1925,19 @@
               <w:rPr>
                 <w:b/>
                 <w:bCs/>
-                <w:color w:val="FF0000"/>
-                <w:sz w:val="24"/>
-              </w:rPr>
-            </w:pPr>
+                <w:color w:val="76923C" w:themeColor="accent3" w:themeShade="BF"/>
+                <w:sz w:val="24"/>
+              </w:rPr>
+            </w:pPr>
+            <w:r>
+              <w:rPr>
+                <w:b/>
+                <w:bCs/>
+                <w:color w:val="76923C" w:themeColor="accent3" w:themeShade="BF"/>
+                <w:sz w:val="24"/>
+              </w:rPr>
+              <w:t>Pass</w:t>
+            </w:r>
           </w:p>
         </w:tc>
       </w:tr>
@@ -2248,7 +2278,19 @@
               <w:rPr>
                 <w:sz w:val="24"/>
               </w:rPr>
-              <w:t>The user will need to agree by pressing the button displayed.</w:t>
+              <w:t>The user will need to agree</w:t>
+            </w:r>
+            <w:r>
+              <w:rPr>
+                <w:sz w:val="24"/>
+              </w:rPr>
+              <w:t xml:space="preserve"> to continue</w:t>
+            </w:r>
+            <w:r>
+              <w:rPr>
+                <w:sz w:val="24"/>
+              </w:rPr>
+              <w:t xml:space="preserve"> by pressing the button displayed.</w:t>
             </w:r>
           </w:p>
         </w:tc>
@@ -2281,6 +2323,9 @@
               <w:spacing w:before="80" w:after="80"/>
               <w:jc w:val="center"/>
             </w:pPr>
+            <w:r>
+              <w:t>P</w:t>
+            </w:r>
           </w:p>
         </w:tc>
         <w:tc>
@@ -2355,7 +2400,7 @@
           <w:noProof/>
         </w:rPr>
         <w:pict>
-          <v:shape id="_x0000_s1030" type="#_x0000_t75" style="position:absolute;margin-left:102.55pt;margin-top:0;width:153.75pt;height:294.75pt;z-index:251667456;mso-position-horizontal:right;mso-position-horizontal-relative:margin;mso-position-vertical:top;mso-position-vertical-relative:margin">
+          <v:shape id="_x0000_s1030" type="#_x0000_t75" style="position:absolute;margin-left:205.1pt;margin-top:0;width:153.75pt;height:294.75pt;z-index:251667456;mso-position-horizontal:right;mso-position-horizontal-relative:margin;mso-position-vertical:top;mso-position-vertical-relative:margin">
             <v:imagedata r:id="rId11" o:title="2018-08-29_19-42-05"/>
             <w10:wrap type="square" anchorx="margin" anchory="margin"/>
           </v:shape>
@@ -2869,10 +2914,19 @@
               <w:rPr>
                 <w:b/>
                 <w:bCs/>
-                <w:color w:val="FF0000"/>
-                <w:sz w:val="24"/>
-              </w:rPr>
-            </w:pPr>
+                <w:color w:val="76923C" w:themeColor="accent3" w:themeShade="BF"/>
+                <w:sz w:val="24"/>
+              </w:rPr>
+            </w:pPr>
+            <w:r>
+              <w:rPr>
+                <w:b/>
+                <w:bCs/>
+                <w:color w:val="76923C" w:themeColor="accent3" w:themeShade="BF"/>
+                <w:sz w:val="24"/>
+              </w:rPr>
+              <w:t>Pass</w:t>
+            </w:r>
           </w:p>
         </w:tc>
       </w:tr>
@@ -3117,6 +3171,12 @@
               <w:spacing w:before="80" w:after="80"/>
               <w:jc w:val="center"/>
             </w:pPr>
+            <w:r>
+              <w:rPr>
+                <w:color w:val="76923C" w:themeColor="accent3" w:themeShade="BF"/>
+              </w:rPr>
+              <w:t>P</w:t>
+            </w:r>
           </w:p>
         </w:tc>
         <w:tc>
@@ -3197,6 +3257,123 @@
         <w:pStyle w:val="bp"/>
         <w:spacing w:before="0" w:after="0"/>
       </w:pPr>
+    </w:p>
+    <w:p>
+      <w:pPr>
+        <w:pStyle w:val="bp"/>
+        <w:spacing w:before="0" w:after="0"/>
+      </w:pPr>
+    </w:p>
+    <w:p>
+      <w:pPr>
+        <w:pStyle w:val="bp"/>
+        <w:spacing w:before="0" w:after="0"/>
+      </w:pPr>
+    </w:p>
+    <w:p>
+      <w:pPr>
+        <w:pStyle w:val="bp"/>
+        <w:spacing w:before="0" w:after="0"/>
+      </w:pPr>
+    </w:p>
+    <w:p>
+      <w:pPr>
+        <w:pStyle w:val="bp"/>
+        <w:spacing w:before="0" w:after="0"/>
+      </w:pPr>
+    </w:p>
+    <w:p>
+      <w:pPr>
+        <w:pStyle w:val="bp"/>
+        <w:spacing w:before="0" w:after="0"/>
+      </w:pPr>
+    </w:p>
+    <w:p>
+      <w:pPr>
+        <w:pStyle w:val="bp"/>
+        <w:spacing w:before="0" w:after="0"/>
+      </w:pPr>
+      <w:r>
+        <w:pict>
+          <v:shape id="_x0000_i1027" type="#_x0000_t75" style="width:639.75pt;height:5in">
+            <v:imagedata r:id="rId15" o:title="chrome_2018-09-01_18-16-45"/>
+          </v:shape>
+        </w:pict>
+      </w:r>
+    </w:p>
+    <w:p>
+      <w:pPr>
+        <w:pStyle w:val="bp"/>
+        <w:spacing w:before="0" w:after="0"/>
+      </w:pPr>
+    </w:p>
+    <w:p>
+      <w:pPr>
+        <w:pStyle w:val="bp"/>
+        <w:spacing w:before="0" w:after="0"/>
+      </w:pPr>
+    </w:p>
+    <w:p>
+      <w:pPr>
+        <w:pStyle w:val="bp"/>
+        <w:spacing w:before="0" w:after="0"/>
+      </w:pPr>
+      <w:r>
+        <w:t>Database prior to Facebook login Last entry 115</w:t>
+      </w:r>
+    </w:p>
+    <w:p>
+      <w:pPr>
+        <w:pStyle w:val="bp"/>
+        <w:spacing w:before="0" w:after="0"/>
+      </w:pPr>
+    </w:p>
+    <w:p>
+      <w:pPr>
+        <w:pStyle w:val="bp"/>
+        <w:spacing w:before="0" w:after="0"/>
+      </w:pPr>
+    </w:p>
+    <w:p>
+      <w:pPr>
+        <w:pStyle w:val="bp"/>
+        <w:spacing w:before="0" w:after="0"/>
+      </w:pPr>
+    </w:p>
+    <w:p>
+      <w:pPr>
+        <w:pStyle w:val="bp"/>
+        <w:spacing w:before="0" w:after="0"/>
+      </w:pPr>
+      <w:r>
+        <w:lastRenderedPageBreak/>
+        <w:pict>
+          <v:shape id="_x0000_i1028" type="#_x0000_t75" style="width:646.5pt;height:363.75pt">
+            <v:imagedata r:id="rId16" o:title="chrome_2018-09-01_18-21-54"/>
+          </v:shape>
+        </w:pict>
+      </w:r>
+    </w:p>
+    <w:p>
+      <w:pPr>
+        <w:pStyle w:val="bp"/>
+        <w:spacing w:before="0" w:after="0"/>
+      </w:pPr>
+    </w:p>
+    <w:p>
+      <w:pPr>
+        <w:pStyle w:val="bp"/>
+        <w:spacing w:before="0" w:after="0"/>
+      </w:pPr>
+    </w:p>
+    <w:p>
+      <w:pPr>
+        <w:pStyle w:val="bp"/>
+        <w:spacing w:before="0" w:after="0"/>
+      </w:pPr>
+      <w:r>
+        <w:t>Database after Facebook login Row for user 116</w:t>
+      </w:r>
     </w:p>
     <w:p>
       <w:pPr>
@@ -3259,8 +3436,6 @@
                 <w:b/>
               </w:rPr>
             </w:pPr>
-            <w:bookmarkStart w:id="0" w:name="_GoBack"/>
-            <w:bookmarkEnd w:id="0"/>
             <w:r>
               <w:rPr>
                 <w:b/>
@@ -3696,10 +3871,21 @@
               <w:rPr>
                 <w:b/>
                 <w:bCs/>
-                <w:color w:val="FF0000"/>
-                <w:sz w:val="24"/>
-              </w:rPr>
-            </w:pPr>
+                <w:color w:val="76923C" w:themeColor="accent3" w:themeShade="BF"/>
+                <w:sz w:val="24"/>
+              </w:rPr>
+            </w:pPr>
+            <w:r>
+              <w:rPr>
+                <w:b/>
+                <w:bCs/>
+                <w:color w:val="76923C" w:themeColor="accent3" w:themeShade="BF"/>
+                <w:sz w:val="24"/>
+              </w:rPr>
+              <w:t>Pass</w:t>
+            </w:r>
+            <w:bookmarkStart w:id="0" w:name="_GoBack"/>
+            <w:bookmarkEnd w:id="0"/>
           </w:p>
         </w:tc>
       </w:tr>
@@ -3944,6 +4130,12 @@
               <w:spacing w:before="80" w:after="80"/>
               <w:jc w:val="center"/>
             </w:pPr>
+            <w:r>
+              <w:rPr>
+                <w:color w:val="76923C" w:themeColor="accent3" w:themeShade="BF"/>
+              </w:rPr>
+              <w:t>P</w:t>
+            </w:r>
           </w:p>
         </w:tc>
         <w:tc>
@@ -3959,6 +4151,217 @@
         </w:tc>
       </w:tr>
     </w:tbl>
+    <w:p>
+      <w:pPr>
+        <w:pStyle w:val="bp"/>
+        <w:spacing w:before="0" w:after="0"/>
+      </w:pPr>
+    </w:p>
+    <w:p>
+      <w:pPr>
+        <w:pStyle w:val="bp"/>
+        <w:spacing w:before="0" w:after="0"/>
+      </w:pPr>
+    </w:p>
+    <w:p>
+      <w:pPr>
+        <w:pStyle w:val="bp"/>
+        <w:spacing w:before="0" w:after="0"/>
+      </w:pPr>
+    </w:p>
+    <w:p>
+      <w:pPr>
+        <w:pStyle w:val="bp"/>
+        <w:spacing w:before="0" w:after="0"/>
+      </w:pPr>
+    </w:p>
+    <w:p>
+      <w:pPr>
+        <w:pStyle w:val="bp"/>
+        <w:spacing w:before="0" w:after="0"/>
+      </w:pPr>
+    </w:p>
+    <w:p>
+      <w:pPr>
+        <w:pStyle w:val="bp"/>
+        <w:spacing w:before="0" w:after="0"/>
+      </w:pPr>
+    </w:p>
+    <w:p>
+      <w:pPr>
+        <w:pStyle w:val="bp"/>
+        <w:spacing w:before="0" w:after="0"/>
+      </w:pPr>
+    </w:p>
+    <w:p>
+      <w:pPr>
+        <w:pStyle w:val="bp"/>
+        <w:spacing w:before="0" w:after="0"/>
+      </w:pPr>
+    </w:p>
+    <w:p>
+      <w:pPr>
+        <w:pStyle w:val="bp"/>
+        <w:spacing w:before="0" w:after="0"/>
+      </w:pPr>
+    </w:p>
+    <w:p>
+      <w:pPr>
+        <w:pStyle w:val="bp"/>
+        <w:spacing w:before="0" w:after="0"/>
+      </w:pPr>
+    </w:p>
+    <w:p>
+      <w:pPr>
+        <w:pStyle w:val="bp"/>
+        <w:spacing w:before="0" w:after="0"/>
+      </w:pPr>
+    </w:p>
+    <w:p>
+      <w:pPr>
+        <w:pStyle w:val="bp"/>
+        <w:spacing w:before="0" w:after="0"/>
+      </w:pPr>
+    </w:p>
+    <w:p>
+      <w:pPr>
+        <w:pStyle w:val="bp"/>
+        <w:spacing w:before="0" w:after="0"/>
+      </w:pPr>
+    </w:p>
+    <w:p>
+      <w:pPr>
+        <w:pStyle w:val="bp"/>
+        <w:spacing w:before="0" w:after="0"/>
+      </w:pPr>
+    </w:p>
+    <w:p>
+      <w:pPr>
+        <w:pStyle w:val="bp"/>
+        <w:spacing w:before="0" w:after="0"/>
+      </w:pPr>
+    </w:p>
+    <w:p>
+      <w:pPr>
+        <w:pStyle w:val="bp"/>
+        <w:spacing w:before="0" w:after="0"/>
+      </w:pPr>
+      <w:r>
+        <w:rPr>
+          <w:noProof/>
+          <w:lang w:val="en-AU" w:eastAsia="en-AU"/>
+        </w:rPr>
+        <w:lastRenderedPageBreak/>
+        <w:drawing>
+          <wp:anchor distT="0" distB="0" distL="114300" distR="114300" simplePos="0" relativeHeight="251668480" behindDoc="0" locked="0" layoutInCell="1" allowOverlap="1">
+            <wp:simplePos x="0" y="0"/>
+            <wp:positionH relativeFrom="margin">
+              <wp:posOffset>2266950</wp:posOffset>
+            </wp:positionH>
+            <wp:positionV relativeFrom="margin">
+              <wp:posOffset>-57150</wp:posOffset>
+            </wp:positionV>
+            <wp:extent cx="5962650" cy="4076700"/>
+            <wp:effectExtent l="0" t="0" r="0" b="0"/>
+            <wp:wrapSquare wrapText="bothSides"/>
+            <wp:docPr id="2" name="Picture 2" descr="C:\Users\Michelle\AppData\Local\Microsoft\Windows\INetCache\Content.Word\chrome_2018-09-01_17-53-27.png"/>
+            <wp:cNvGraphicFramePr>
+              <a:graphicFrameLocks xmlns:a="http://schemas.openxmlformats.org/drawingml/2006/main" noChangeAspect="1"/>
+            </wp:cNvGraphicFramePr>
+            <a:graphic xmlns:a="http://schemas.openxmlformats.org/drawingml/2006/main">
+              <a:graphicData uri="http://schemas.openxmlformats.org/drawingml/2006/picture">
+                <pic:pic xmlns:pic="http://schemas.openxmlformats.org/drawingml/2006/picture">
+                  <pic:nvPicPr>
+                    <pic:cNvPr id="0" name="Picture 8" descr="C:\Users\Michelle\AppData\Local\Microsoft\Windows\INetCache\Content.Word\chrome_2018-09-01_17-53-27.png"/>
+                    <pic:cNvPicPr>
+                      <a:picLocks noChangeAspect="1" noChangeArrowheads="1"/>
+                    </pic:cNvPicPr>
+                  </pic:nvPicPr>
+                  <pic:blipFill>
+                    <a:blip r:embed="rId17">
+                      <a:extLst>
+                        <a:ext uri="{28A0092B-C50C-407E-A947-70E740481C1C}">
+                          <a14:useLocalDpi xmlns:a14="http://schemas.microsoft.com/office/drawing/2010/main" val="0"/>
+                        </a:ext>
+                      </a:extLst>
+                    </a:blip>
+                    <a:srcRect/>
+                    <a:stretch>
+                      <a:fillRect/>
+                    </a:stretch>
+                  </pic:blipFill>
+                  <pic:spPr bwMode="auto">
+                    <a:xfrm>
+                      <a:off x="0" y="0"/>
+                      <a:ext cx="5962650" cy="4076700"/>
+                    </a:xfrm>
+                    <a:prstGeom prst="rect">
+                      <a:avLst/>
+                    </a:prstGeom>
+                    <a:noFill/>
+                    <a:ln>
+                      <a:noFill/>
+                    </a:ln>
+                  </pic:spPr>
+                </pic:pic>
+              </a:graphicData>
+            </a:graphic>
+          </wp:anchor>
+        </w:drawing>
+      </w:r>
+      <w:r>
+        <w:pict>
+          <v:shape id="_x0000_i1026" type="#_x0000_t75" style="width:156pt;height:294.75pt">
+            <v:imagedata r:id="rId18" o:title="2018-09-01_17-52-09"/>
+          </v:shape>
+        </w:pict>
+      </w:r>
+    </w:p>
+    <w:p>
+      <w:pPr>
+        <w:pStyle w:val="bp"/>
+        <w:spacing w:before="0" w:after="0"/>
+      </w:pPr>
+    </w:p>
+    <w:p>
+      <w:pPr>
+        <w:pStyle w:val="bp"/>
+        <w:spacing w:before="0" w:after="0"/>
+      </w:pPr>
+      <w:r>
+        <w:t>Share Dialogue</w:t>
+      </w:r>
+    </w:p>
+    <w:p>
+      <w:pPr>
+        <w:pStyle w:val="bp"/>
+        <w:spacing w:before="0" w:after="0"/>
+      </w:pPr>
+    </w:p>
+    <w:p>
+      <w:pPr>
+        <w:pStyle w:val="bp"/>
+        <w:spacing w:before="0" w:after="0"/>
+      </w:pPr>
+    </w:p>
+    <w:p>
+      <w:pPr>
+        <w:pStyle w:val="bp"/>
+        <w:spacing w:before="0" w:after="0"/>
+      </w:pPr>
+      <w:r>
+        <w:t xml:space="preserve">                                                                                </w:t>
+      </w:r>
+      <w:r>
+        <w:t>Post on my Facebook page</w:t>
+      </w:r>
+    </w:p>
+    <w:p>
+      <w:pPr>
+        <w:pStyle w:val="bp"/>
+        <w:spacing w:before="0" w:after="0"/>
+      </w:pPr>
+    </w:p>
     <w:p>
       <w:pPr>
         <w:pStyle w:val="bp"/>
@@ -4105,7 +4508,7 @@
         <w:rStyle w:val="PageNumber"/>
         <w:noProof/>
       </w:rPr>
-      <w:t>7</w:t>
+      <w:t>10</w:t>
     </w:r>
     <w:r>
       <w:rPr>
@@ -4176,6 +4579,12 @@
             <w:rPr>
               <w:b/>
             </w:rPr>
+            <w:t>Facebook login</w:t>
+          </w:r>
+          <w:r>
+            <w:rPr>
+              <w:b/>
+            </w:rPr>
             <w:fldChar w:fldCharType="begin"/>
           </w:r>
           <w:r>
@@ -4191,7 +4600,7 @@
             <w:fldChar w:fldCharType="end"/>
           </w:r>
           <w:r>
-            <w:t xml:space="preserve">  Test Script</w:t>
+            <w:t xml:space="preserve">  </w:t>
           </w:r>
         </w:p>
       </w:tc>
@@ -4230,7 +4639,10 @@
         </w:tcPr>
         <w:p>
           <w:r>
-            <w:t xml:space="preserve">  Date:  &lt;dd/mmm/yy&gt;</w:t>
+            <w:t xml:space="preserve">  Date:  </w:t>
+          </w:r>
+          <w:r>
+            <w:t>01/09/2018</w:t>
           </w:r>
         </w:p>
       </w:tc>

</xml_diff>